<commit_message>
backend structure + user routes
</commit_message>
<xml_diff>
--- a/documentation/CazzoKnit-specifications.docx
+++ b/documentation/CazzoKnit-specifications.docx
@@ -1,6 +1,6 @@
 
 <file path=word/document.xml><?xml version="1.0" encoding="utf-8"?>
-<w:document xmlns:wpc="http://schemas.microsoft.com/office/word/2010/wordprocessingCanvas" xmlns:cx="http://schemas.microsoft.com/office/drawing/2014/chartex" xmlns:cx1="http://schemas.microsoft.com/office/drawing/2015/9/8/chartex" xmlns:cx2="http://schemas.microsoft.com/office/drawing/2015/10/21/chartex" xmlns:cx3="http://schemas.microsoft.com/office/drawing/2016/5/9/chartex" xmlns:cx4="http://schemas.microsoft.com/office/drawing/2016/5/10/chartex" xmlns:cx5="http://schemas.microsoft.com/office/drawing/2016/5/11/chartex" xmlns:cx6="http://schemas.microsoft.com/office/drawing/2016/5/12/chartex" xmlns:cx7="http://schemas.microsoft.com/office/drawing/2016/5/13/chartex" xmlns:cx8="http://schemas.microsoft.com/office/drawing/2016/5/14/chartex" xmlns:mc="http://schemas.openxmlformats.org/markup-compatibility/2006" xmlns:aink="http://schemas.microsoft.com/office/drawing/2016/ink" xmlns:am3d="http://schemas.microsoft.com/office/drawing/2017/model3d" xmlns:o="urn:schemas-microsoft-com:office:office" xmlns:oel="http://schemas.microsoft.com/office/2019/extlst" xmlns:r="http://schemas.openxmlformats.org/officeDocument/2006/relationships" xmlns:m="http://schemas.openxmlformats.org/officeDocument/2006/math" xmlns:v="urn:schemas-microsoft-com:vml" xmlns:wp14="http://schemas.microsoft.com/office/word/2010/wordprocessingDrawing" xmlns:wp="http://schemas.openxmlformats.org/drawingml/2006/wordprocessingDrawing" xmlns:w10="urn:schemas-microsoft-com:office:word" xmlns:w="http://schemas.openxmlformats.org/wordprocessingml/2006/main" xmlns:w14="http://schemas.microsoft.com/office/word/2010/wordml" xmlns:w15="http://schemas.microsoft.com/office/word/2012/wordml" xmlns:w16cex="http://schemas.microsoft.com/office/word/2018/wordml/cex" xmlns:w16cid="http://schemas.microsoft.com/office/word/2016/wordml/cid" xmlns:w16="http://schemas.microsoft.com/office/word/2018/wordml" xmlns:w16du="http://schemas.microsoft.com/office/word/2023/wordml/word16du" xmlns:w16sdtdh="http://schemas.microsoft.com/office/word/2020/wordml/sdtdatahash" xmlns:w16se="http://schemas.microsoft.com/office/word/2015/wordml/symex" xmlns:wpg="http://schemas.microsoft.com/office/word/2010/wordprocessingGroup" xmlns:wpi="http://schemas.microsoft.com/office/word/2010/wordprocessingInk" xmlns:wne="http://schemas.microsoft.com/office/word/2006/wordml" xmlns:wps="http://schemas.microsoft.com/office/word/2010/wordprocessingShape" mc:Ignorable="w14 w15 w16se w16cid w16 w16cex w16sdtdh w16du wp14">
+<w:document xmlns:wpc="http://schemas.microsoft.com/office/word/2010/wordprocessingCanvas" xmlns:cx="http://schemas.microsoft.com/office/drawing/2014/chartex" xmlns:cx1="http://schemas.microsoft.com/office/drawing/2015/9/8/chartex" xmlns:cx2="http://schemas.microsoft.com/office/drawing/2015/10/21/chartex" xmlns:cx3="http://schemas.microsoft.com/office/drawing/2016/5/9/chartex" xmlns:cx4="http://schemas.microsoft.com/office/drawing/2016/5/10/chartex" xmlns:cx5="http://schemas.microsoft.com/office/drawing/2016/5/11/chartex" xmlns:cx6="http://schemas.microsoft.com/office/drawing/2016/5/12/chartex" xmlns:cx7="http://schemas.microsoft.com/office/drawing/2016/5/13/chartex" xmlns:cx8="http://schemas.microsoft.com/office/drawing/2016/5/14/chartex" xmlns:mc="http://schemas.openxmlformats.org/markup-compatibility/2006" xmlns:aink="http://schemas.microsoft.com/office/drawing/2016/ink" xmlns:am3d="http://schemas.microsoft.com/office/drawing/2017/model3d" xmlns:o="urn:schemas-microsoft-com:office:office" xmlns:oel="http://schemas.microsoft.com/office/2019/extlst" xmlns:r="http://schemas.openxmlformats.org/officeDocument/2006/relationships" xmlns:m="http://schemas.openxmlformats.org/officeDocument/2006/math" xmlns:v="urn:schemas-microsoft-com:vml" xmlns:wp14="http://schemas.microsoft.com/office/word/2010/wordprocessingDrawing" xmlns:wp="http://schemas.openxmlformats.org/drawingml/2006/wordprocessingDrawing" xmlns:w10="urn:schemas-microsoft-com:office:word" xmlns:w="http://schemas.openxmlformats.org/wordprocessingml/2006/main" xmlns:w14="http://schemas.microsoft.com/office/word/2010/wordml" xmlns:w15="http://schemas.microsoft.com/office/word/2012/wordml" xmlns:w16cex="http://schemas.microsoft.com/office/word/2018/wordml/cex" xmlns:w16cid="http://schemas.microsoft.com/office/word/2016/wordml/cid" xmlns:w16="http://schemas.microsoft.com/office/word/2018/wordml" xmlns:w16du="http://schemas.microsoft.com/office/word/2023/wordml/word16du" xmlns:w16sdtdh="http://schemas.microsoft.com/office/word/2020/wordml/sdtdatahash" xmlns:w16sdtfl="http://schemas.microsoft.com/office/word/2024/wordml/sdtformatlock" xmlns:w16se="http://schemas.microsoft.com/office/word/2015/wordml/symex" xmlns:wpg="http://schemas.microsoft.com/office/word/2010/wordprocessingGroup" xmlns:wpi="http://schemas.microsoft.com/office/word/2010/wordprocessingInk" xmlns:wne="http://schemas.microsoft.com/office/word/2006/wordml" xmlns:wps="http://schemas.microsoft.com/office/word/2010/wordprocessingShape" mc:Ignorable="w14 w15 w16se w16cid w16 w16cex w16sdtdh w16sdtfl w16du wp14">
   <w:body>
     <w:p>
       <w:pPr>
@@ -7159,211 +7159,6 @@
     </w:p>
     <w:p>
       <w:pPr>
-        <w:rPr>
-          <w:rFonts w:ascii="Garamond" w:hAnsi="Garamond"/>
-          <w:lang w:val="en-US"/>
-        </w:rPr>
-      </w:pPr>
-      <w:r>
-        <w:rPr>
-          <w:rFonts w:ascii="Garamond" w:hAnsi="Garamond"/>
-          <w:lang w:val="en-US"/>
-        </w:rPr>
-        <w:t xml:space="preserve">The system is a three-tier </w:t>
-      </w:r>
-      <w:r>
-        <w:rPr>
-          <w:rFonts w:ascii="Garamond" w:hAnsi="Garamond"/>
-          <w:lang w:val="en-US"/>
-        </w:rPr>
-        <w:t xml:space="preserve">web application. </w:t>
-      </w:r>
-    </w:p>
-    <w:p>
-      <w:pPr>
-        <w:rPr>
-          <w:rFonts w:ascii="Garamond" w:hAnsi="Garamond"/>
-          <w:lang w:val="en-US"/>
-        </w:rPr>
-      </w:pPr>
-      <w:r>
-        <w:rPr>
-          <w:rFonts w:ascii="Garamond" w:hAnsi="Garamond"/>
-          <w:noProof/>
-          <w:lang w:val="en-US"/>
-        </w:rPr>
-        <w:drawing>
-          <wp:inline distT="0" distB="0" distL="0" distR="0" wp14:anchorId="08D53E31" wp14:editId="206917D7">
-            <wp:extent cx="5422900" cy="1417308"/>
-            <wp:effectExtent l="0" t="0" r="6350" b="0"/>
-            <wp:docPr id="843031157" name="Picture 1" descr="A close-up of a logo&#10;&#10;Description automatically generated"/>
-            <wp:cNvGraphicFramePr>
-              <a:graphicFrameLocks xmlns:a="http://schemas.openxmlformats.org/drawingml/2006/main" noChangeAspect="1"/>
-            </wp:cNvGraphicFramePr>
-            <a:graphic xmlns:a="http://schemas.openxmlformats.org/drawingml/2006/main">
-              <a:graphicData uri="http://schemas.openxmlformats.org/drawingml/2006/picture">
-                <pic:pic xmlns:pic="http://schemas.openxmlformats.org/drawingml/2006/picture">
-                  <pic:nvPicPr>
-                    <pic:cNvPr id="843031157" name="Picture 1" descr="A close-up of a logo&#10;&#10;Description automatically generated"/>
-                    <pic:cNvPicPr/>
-                  </pic:nvPicPr>
-                  <pic:blipFill>
-                    <a:blip r:embed="rId5"/>
-                    <a:stretch>
-                      <a:fillRect/>
-                    </a:stretch>
-                  </pic:blipFill>
-                  <pic:spPr>
-                    <a:xfrm>
-                      <a:off x="0" y="0"/>
-                      <a:ext cx="5435027" cy="1420477"/>
-                    </a:xfrm>
-                    <a:prstGeom prst="rect">
-                      <a:avLst/>
-                    </a:prstGeom>
-                  </pic:spPr>
-                </pic:pic>
-              </a:graphicData>
-            </a:graphic>
-          </wp:inline>
-        </w:drawing>
-      </w:r>
-    </w:p>
-    <w:p>
-      <w:pPr>
-        <w:rPr>
-          <w:rFonts w:ascii="Garamond" w:hAnsi="Garamond"/>
-          <w:lang w:val="en-US"/>
-        </w:rPr>
-      </w:pPr>
-      <w:r>
-        <w:rPr>
-          <w:rFonts w:ascii="Garamond" w:hAnsi="Garamond"/>
-          <w:lang w:val="en-US"/>
-        </w:rPr>
-        <w:t xml:space="preserve">The components </w:t>
-      </w:r>
-      <w:r>
-        <w:rPr>
-          <w:rFonts w:ascii="Garamond" w:hAnsi="Garamond"/>
-          <w:lang w:val="en-US"/>
-        </w:rPr>
-        <w:t>consist</w:t>
-      </w:r>
-      <w:r>
-        <w:rPr>
-          <w:rFonts w:ascii="Garamond" w:hAnsi="Garamond"/>
-          <w:lang w:val="en-US"/>
-        </w:rPr>
-        <w:t xml:space="preserve"> of:</w:t>
-      </w:r>
-    </w:p>
-    <w:p>
-      <w:pPr>
-        <w:pStyle w:val="ListParagraph"/>
-        <w:numPr>
-          <w:ilvl w:val="0"/>
-          <w:numId w:val="3"/>
-        </w:numPr>
-        <w:rPr>
-          <w:rFonts w:ascii="Garamond" w:hAnsi="Garamond"/>
-          <w:lang w:val="en-US"/>
-        </w:rPr>
-      </w:pPr>
-      <w:r>
-        <w:rPr>
-          <w:rFonts w:ascii="Garamond" w:hAnsi="Garamond"/>
-          <w:lang w:val="en-US"/>
-        </w:rPr>
-        <w:t xml:space="preserve">Database: SQLite, </w:t>
-      </w:r>
-      <w:r>
-        <w:rPr>
-          <w:rFonts w:ascii="Garamond" w:hAnsi="Garamond"/>
-          <w:lang w:val="en-US"/>
-        </w:rPr>
-        <w:t>an SQL</w:t>
-      </w:r>
-      <w:r>
-        <w:rPr>
-          <w:rFonts w:ascii="Garamond" w:hAnsi="Garamond"/>
-          <w:lang w:val="en-US"/>
-        </w:rPr>
-        <w:t xml:space="preserve"> </w:t>
-      </w:r>
-      <w:r>
-        <w:rPr>
-          <w:rFonts w:ascii="Garamond" w:hAnsi="Garamond"/>
-          <w:lang w:val="en-US"/>
-        </w:rPr>
-        <w:t xml:space="preserve">relational database. </w:t>
-      </w:r>
-      <w:r>
-        <w:rPr>
-          <w:rFonts w:ascii="Garamond" w:hAnsi="Garamond"/>
-          <w:lang w:val="en-US"/>
-        </w:rPr>
-        <w:t xml:space="preserve"> </w:t>
-      </w:r>
-    </w:p>
-    <w:p>
-      <w:pPr>
-        <w:pStyle w:val="ListParagraph"/>
-        <w:numPr>
-          <w:ilvl w:val="0"/>
-          <w:numId w:val="3"/>
-        </w:numPr>
-        <w:rPr>
-          <w:rFonts w:ascii="Garamond" w:hAnsi="Garamond"/>
-          <w:lang w:val="en-US"/>
-        </w:rPr>
-      </w:pPr>
-      <w:r>
-        <w:rPr>
-          <w:rFonts w:ascii="Garamond" w:hAnsi="Garamond"/>
-          <w:lang w:val="en-US"/>
-        </w:rPr>
-        <w:t xml:space="preserve">Server: </w:t>
-      </w:r>
-      <w:proofErr w:type="spellStart"/>
-      <w:r>
-        <w:rPr>
-          <w:rFonts w:ascii="Garamond" w:hAnsi="Garamond"/>
-          <w:lang w:val="en-US"/>
-        </w:rPr>
-        <w:t>FastAPI</w:t>
-      </w:r>
-      <w:proofErr w:type="spellEnd"/>
-      <w:r>
-        <w:rPr>
-          <w:rFonts w:ascii="Garamond" w:hAnsi="Garamond"/>
-          <w:lang w:val="en-US"/>
-        </w:rPr>
-        <w:t xml:space="preserve">, a Python based backend framework. </w:t>
-      </w:r>
-    </w:p>
-    <w:p>
-      <w:pPr>
-        <w:pStyle w:val="ListParagraph"/>
-        <w:numPr>
-          <w:ilvl w:val="0"/>
-          <w:numId w:val="3"/>
-        </w:numPr>
-        <w:rPr>
-          <w:rFonts w:ascii="Garamond" w:hAnsi="Garamond"/>
-          <w:lang w:val="en-US"/>
-        </w:rPr>
-      </w:pPr>
-      <w:r>
-        <w:rPr>
-          <w:rFonts w:ascii="Garamond" w:hAnsi="Garamond"/>
-          <w:lang w:val="en-US"/>
-        </w:rPr>
-        <w:t xml:space="preserve">Frontend: React, a JavaScript based frontend framework. </w:t>
-      </w:r>
-    </w:p>
-    <w:p>
-      <w:pPr>
         <w:pStyle w:val="Heading3"/>
         <w:rPr>
           <w:rFonts w:ascii="Garamond" w:hAnsi="Garamond"/>
@@ -7422,7 +7217,7 @@
                     <pic:cNvPicPr/>
                   </pic:nvPicPr>
                   <pic:blipFill>
-                    <a:blip r:embed="rId6"/>
+                    <a:blip r:embed="rId5"/>
                     <a:stretch>
                       <a:fillRect/>
                     </a:stretch>
@@ -7509,21 +7304,7 @@
       <w:r>
         <w:rPr>
           <w:rFonts w:ascii="Garamond" w:hAnsi="Garamond"/>
-          <w:lang w:val="en-US"/>
-        </w:rPr>
-        <w:t xml:space="preserve">Because the need for a grandmother of 75+ years to be able to use this, the password clause may be dropped in testing – which is why the password has no hashing feature planned, nor is the security prioritized. </w:t>
-      </w:r>
-    </w:p>
-    <w:p>
-      <w:pPr>
-        <w:rPr>
-          <w:rFonts w:ascii="Garamond" w:hAnsi="Garamond"/>
-          <w:lang w:val="en-US"/>
-        </w:rPr>
-      </w:pPr>
-      <w:r>
-        <w:rPr>
-          <w:rFonts w:ascii="Garamond" w:hAnsi="Garamond"/>
+          <w:noProof/>
           <w:lang w:val="en-US"/>
         </w:rPr>
         <w:drawing>
@@ -7542,7 +7323,7 @@
                     <pic:cNvPicPr/>
                   </pic:nvPicPr>
                   <pic:blipFill>
-                    <a:blip r:embed="rId7"/>
+                    <a:blip r:embed="rId6"/>
                     <a:stretch>
                       <a:fillRect/>
                     </a:stretch>
@@ -7574,7 +7355,7 @@
 </file>
 
 <file path=word/numbering.xml><?xml version="1.0" encoding="utf-8"?>
-<w:numbering xmlns:wpc="http://schemas.microsoft.com/office/word/2010/wordprocessingCanvas" xmlns:cx="http://schemas.microsoft.com/office/drawing/2014/chartex" xmlns:cx1="http://schemas.microsoft.com/office/drawing/2015/9/8/chartex" xmlns:cx2="http://schemas.microsoft.com/office/drawing/2015/10/21/chartex" xmlns:cx3="http://schemas.microsoft.com/office/drawing/2016/5/9/chartex" xmlns:cx4="http://schemas.microsoft.com/office/drawing/2016/5/10/chartex" xmlns:cx5="http://schemas.microsoft.com/office/drawing/2016/5/11/chartex" xmlns:cx6="http://schemas.microsoft.com/office/drawing/2016/5/12/chartex" xmlns:cx7="http://schemas.microsoft.com/office/drawing/2016/5/13/chartex" xmlns:cx8="http://schemas.microsoft.com/office/drawing/2016/5/14/chartex" xmlns:mc="http://schemas.openxmlformats.org/markup-compatibility/2006" xmlns:aink="http://schemas.microsoft.com/office/drawing/2016/ink" xmlns:am3d="http://schemas.microsoft.com/office/drawing/2017/model3d" xmlns:o="urn:schemas-microsoft-com:office:office" xmlns:oel="http://schemas.microsoft.com/office/2019/extlst" xmlns:r="http://schemas.openxmlformats.org/officeDocument/2006/relationships" xmlns:m="http://schemas.openxmlformats.org/officeDocument/2006/math" xmlns:v="urn:schemas-microsoft-com:vml" xmlns:wp14="http://schemas.microsoft.com/office/word/2010/wordprocessingDrawing" xmlns:wp="http://schemas.openxmlformats.org/drawingml/2006/wordprocessingDrawing" xmlns:w10="urn:schemas-microsoft-com:office:word" xmlns:w="http://schemas.openxmlformats.org/wordprocessingml/2006/main" xmlns:w14="http://schemas.microsoft.com/office/word/2010/wordml" xmlns:w15="http://schemas.microsoft.com/office/word/2012/wordml" xmlns:w16cex="http://schemas.microsoft.com/office/word/2018/wordml/cex" xmlns:w16cid="http://schemas.microsoft.com/office/word/2016/wordml/cid" xmlns:w16="http://schemas.microsoft.com/office/word/2018/wordml" xmlns:w16du="http://schemas.microsoft.com/office/word/2023/wordml/word16du" xmlns:w16sdtdh="http://schemas.microsoft.com/office/word/2020/wordml/sdtdatahash" xmlns:w16se="http://schemas.microsoft.com/office/word/2015/wordml/symex" xmlns:wpg="http://schemas.microsoft.com/office/word/2010/wordprocessingGroup" xmlns:wpi="http://schemas.microsoft.com/office/word/2010/wordprocessingInk" xmlns:wne="http://schemas.microsoft.com/office/word/2006/wordml" xmlns:wps="http://schemas.microsoft.com/office/word/2010/wordprocessingShape" mc:Ignorable="w14 w15 w16se w16cid w16 w16cex w16sdtdh w16du wp14">
+<w:numbering xmlns:wpc="http://schemas.microsoft.com/office/word/2010/wordprocessingCanvas" xmlns:cx="http://schemas.microsoft.com/office/drawing/2014/chartex" xmlns:cx1="http://schemas.microsoft.com/office/drawing/2015/9/8/chartex" xmlns:cx2="http://schemas.microsoft.com/office/drawing/2015/10/21/chartex" xmlns:cx3="http://schemas.microsoft.com/office/drawing/2016/5/9/chartex" xmlns:cx4="http://schemas.microsoft.com/office/drawing/2016/5/10/chartex" xmlns:cx5="http://schemas.microsoft.com/office/drawing/2016/5/11/chartex" xmlns:cx6="http://schemas.microsoft.com/office/drawing/2016/5/12/chartex" xmlns:cx7="http://schemas.microsoft.com/office/drawing/2016/5/13/chartex" xmlns:cx8="http://schemas.microsoft.com/office/drawing/2016/5/14/chartex" xmlns:mc="http://schemas.openxmlformats.org/markup-compatibility/2006" xmlns:aink="http://schemas.microsoft.com/office/drawing/2016/ink" xmlns:am3d="http://schemas.microsoft.com/office/drawing/2017/model3d" xmlns:o="urn:schemas-microsoft-com:office:office" xmlns:oel="http://schemas.microsoft.com/office/2019/extlst" xmlns:r="http://schemas.openxmlformats.org/officeDocument/2006/relationships" xmlns:m="http://schemas.openxmlformats.org/officeDocument/2006/math" xmlns:v="urn:schemas-microsoft-com:vml" xmlns:wp14="http://schemas.microsoft.com/office/word/2010/wordprocessingDrawing" xmlns:wp="http://schemas.openxmlformats.org/drawingml/2006/wordprocessingDrawing" xmlns:w10="urn:schemas-microsoft-com:office:word" xmlns:w="http://schemas.openxmlformats.org/wordprocessingml/2006/main" xmlns:w14="http://schemas.microsoft.com/office/word/2010/wordml" xmlns:w15="http://schemas.microsoft.com/office/word/2012/wordml" xmlns:w16cex="http://schemas.microsoft.com/office/word/2018/wordml/cex" xmlns:w16cid="http://schemas.microsoft.com/office/word/2016/wordml/cid" xmlns:w16="http://schemas.microsoft.com/office/word/2018/wordml" xmlns:w16du="http://schemas.microsoft.com/office/word/2023/wordml/word16du" xmlns:w16sdtdh="http://schemas.microsoft.com/office/word/2020/wordml/sdtdatahash" xmlns:w16sdtfl="http://schemas.microsoft.com/office/word/2024/wordml/sdtformatlock" xmlns:w16se="http://schemas.microsoft.com/office/word/2015/wordml/symex" xmlns:wpg="http://schemas.microsoft.com/office/word/2010/wordprocessingGroup" xmlns:wpi="http://schemas.microsoft.com/office/word/2010/wordprocessingInk" xmlns:wne="http://schemas.microsoft.com/office/word/2006/wordml" xmlns:wps="http://schemas.microsoft.com/office/word/2010/wordprocessingShape" mc:Ignorable="w14 w15 w16se w16cid w16 w16cex w16sdtdh w16sdtfl w16du wp14">
   <w:abstractNum w:abstractNumId="0" w15:restartNumberingAfterBreak="0">
     <w:nsid w:val="0A994025"/>
     <w:multiLevelType w:val="multilevel"/>
@@ -9634,7 +9415,7 @@
 </file>
 
 <file path=word/styles.xml><?xml version="1.0" encoding="utf-8"?>
-<w:styles xmlns:mc="http://schemas.openxmlformats.org/markup-compatibility/2006" xmlns:r="http://schemas.openxmlformats.org/officeDocument/2006/relationships" xmlns:w="http://schemas.openxmlformats.org/wordprocessingml/2006/main" xmlns:w14="http://schemas.microsoft.com/office/word/2010/wordml" xmlns:w15="http://schemas.microsoft.com/office/word/2012/wordml" xmlns:w16cex="http://schemas.microsoft.com/office/word/2018/wordml/cex" xmlns:w16cid="http://schemas.microsoft.com/office/word/2016/wordml/cid" xmlns:w16="http://schemas.microsoft.com/office/word/2018/wordml" xmlns:w16du="http://schemas.microsoft.com/office/word/2023/wordml/word16du" xmlns:w16sdtdh="http://schemas.microsoft.com/office/word/2020/wordml/sdtdatahash" xmlns:w16se="http://schemas.microsoft.com/office/word/2015/wordml/symex" mc:Ignorable="w14 w15 w16se w16cid w16 w16cex w16sdtdh w16du">
+<w:styles xmlns:mc="http://schemas.openxmlformats.org/markup-compatibility/2006" xmlns:r="http://schemas.openxmlformats.org/officeDocument/2006/relationships" xmlns:w="http://schemas.openxmlformats.org/wordprocessingml/2006/main" xmlns:w14="http://schemas.microsoft.com/office/word/2010/wordml" xmlns:w15="http://schemas.microsoft.com/office/word/2012/wordml" xmlns:w16cex="http://schemas.microsoft.com/office/word/2018/wordml/cex" xmlns:w16cid="http://schemas.microsoft.com/office/word/2016/wordml/cid" xmlns:w16="http://schemas.microsoft.com/office/word/2018/wordml" xmlns:w16du="http://schemas.microsoft.com/office/word/2023/wordml/word16du" xmlns:w16sdtdh="http://schemas.microsoft.com/office/word/2020/wordml/sdtdatahash" xmlns:w16sdtfl="http://schemas.microsoft.com/office/word/2024/wordml/sdtformatlock" xmlns:w16se="http://schemas.microsoft.com/office/word/2015/wordml/symex" mc:Ignorable="w14 w15 w16se w16cid w16 w16cex w16sdtdh w16sdtfl w16du">
   <w:docDefaults>
     <w:rPrDefault>
       <w:rPr>

</xml_diff>